<commit_message>
first round document fixes
</commit_message>
<xml_diff>
--- a/server/templates/1.Schreiben.docx
+++ b/server/templates/1.Schreiben.docx
@@ -1,10 +1,12 @@
 
 <file path=word/document.xml><?xml version="1.0" encoding="utf-8"?>
-<w:document xmlns:mc="http://schemas.openxmlformats.org/markup-compatibility/2006" xmlns:ve="http://schemas.openxmlformats.org/markup-compatibility/2006" xmlns:o="urn:schemas-microsoft-com:office:office" xmlns:r="http://schemas.openxmlformats.org/officeDocument/2006/relationships" xmlns:m="http://schemas.openxmlformats.org/officeDocument/2006/math" xmlns:v="urn:schemas-microsoft-com:vml" xmlns:wp="http://schemas.openxmlformats.org/drawingml/2006/wordprocessingDrawing" xmlns:w10="urn:schemas-microsoft-com:office:word" xmlns:w="http://schemas.openxmlformats.org/wordprocessingml/2006/main" xmlns:wne="http://schemas.microsoft.com/office/word/2006/wordml" xmlns:a="http://schemas.openxmlformats.org/drawingml/2006/main" xmlns:pic="http://schemas.openxmlformats.org/drawingml/2006/picture" xmlns:wpg="http://schemas.microsoft.com/office/word/2010/wordprocessingGroup" xmlns:wps="http://schemas.microsoft.com/office/word/2010/wordprocessingShape" xmlns:w14="http://schemas.microsoft.com/office/word/2010/wordml" mc:Ignorable="w14" xml:space="preserve">
+<w:document xmlns:o="urn:schemas-microsoft-com:office:office" xmlns:r="http://schemas.openxmlformats.org/officeDocument/2006/relationships" xmlns:v="urn:schemas-microsoft-com:vml" xmlns:w="http://schemas.openxmlformats.org/wordprocessingml/2006/main" xmlns:w10="urn:schemas-microsoft-com:office:word" xmlns:wp="http://schemas.openxmlformats.org/drawingml/2006/wordprocessingDrawing" xmlns:wps="http://schemas.microsoft.com/office/word/2010/wordprocessingShape" xmlns:wpg="http://schemas.microsoft.com/office/word/2010/wordprocessingGroup" xmlns:mc="http://schemas.openxmlformats.org/markup-compatibility/2006" xmlns:wp14="http://schemas.microsoft.com/office/word/2010/wordprocessingDrawing" xmlns:w14="http://schemas.microsoft.com/office/word/2010/wordml" xmlns:w15="http://schemas.microsoft.com/office/word/2012/wordml" mc:Ignorable="w14 wp14 w15">
   <w:body>
     <w:p>
       <w:pPr>
         <w:pStyle w:val="Title"/>
+        <w:spacing w:before="61" w:after="0"/>
+        <w:rPr/>
       </w:pPr>
       <w:r>
         <w:rPr/>
@@ -14,7 +16,7 @@
         <w:rPr>
           <w:spacing w:val="-1"/>
         </w:rPr>
-        <w:t> </w:t>
+        <w:t xml:space="preserve"> </w:t>
       </w:r>
       <w:r>
         <w:rPr/>
@@ -24,7 +26,7 @@
         <w:rPr>
           <w:spacing w:val="1"/>
         </w:rPr>
-        <w:t> </w:t>
+        <w:t xml:space="preserve"> </w:t>
       </w:r>
       <w:r>
         <w:rPr/>
@@ -34,7 +36,7 @@
         <w:rPr>
           <w:spacing w:val="-3"/>
         </w:rPr>
-        <w:t> </w:t>
+        <w:t xml:space="preserve"> </w:t>
       </w:r>
       <w:r>
         <w:rPr/>
@@ -44,7 +46,7 @@
         <w:rPr>
           <w:spacing w:val="-1"/>
         </w:rPr>
-        <w:t> </w:t>
+        <w:t xml:space="preserve"> </w:t>
       </w:r>
       <w:r>
         <w:rPr/>
@@ -54,7 +56,7 @@
         <w:rPr>
           <w:spacing w:val="1"/>
         </w:rPr>
-        <w:t> </w:t>
+        <w:t xml:space="preserve"> </w:t>
       </w:r>
       <w:r>
         <w:rPr/>
@@ -64,7 +66,7 @@
         <w:rPr>
           <w:spacing w:val="-2"/>
         </w:rPr>
-        <w:t> </w:t>
+        <w:t xml:space="preserve"> </w:t>
       </w:r>
       <w:r>
         <w:rPr/>
@@ -74,7 +76,7 @@
         <w:rPr>
           <w:spacing w:val="-2"/>
         </w:rPr>
-        <w:t> </w:t>
+        <w:t xml:space="preserve"> </w:t>
       </w:r>
       <w:r>
         <w:rPr/>
@@ -85,7 +87,7 @@
           <w:spacing w:val="50"/>
           <w:w w:val="150"/>
         </w:rPr>
-        <w:t> </w:t>
+        <w:t xml:space="preserve"> </w:t>
       </w:r>
       <w:r>
         <w:rPr/>
@@ -95,7 +97,7 @@
         <w:rPr>
           <w:spacing w:val="1"/>
         </w:rPr>
-        <w:t> </w:t>
+        <w:t xml:space="preserve"> </w:t>
       </w:r>
       <w:r>
         <w:rPr/>
@@ -105,7 +107,7 @@
         <w:rPr>
           <w:spacing w:val="-2"/>
         </w:rPr>
-        <w:t> </w:t>
+        <w:t xml:space="preserve"> </w:t>
       </w:r>
       <w:r>
         <w:rPr/>
@@ -115,7 +117,7 @@
         <w:rPr>
           <w:spacing w:val="1"/>
         </w:rPr>
-        <w:t> </w:t>
+        <w:t xml:space="preserve"> </w:t>
       </w:r>
       <w:r>
         <w:rPr/>
@@ -125,7 +127,7 @@
         <w:rPr>
           <w:spacing w:val="-5"/>
         </w:rPr>
-        <w:t> </w:t>
+        <w:t xml:space="preserve"> </w:t>
       </w:r>
       <w:r>
         <w:rPr/>
@@ -136,7 +138,7 @@
           <w:spacing w:val="51"/>
           <w:w w:val="150"/>
         </w:rPr>
-        <w:t> </w:t>
+        <w:t xml:space="preserve"> </w:t>
       </w:r>
       <w:r>
         <w:rPr/>
@@ -146,7 +148,7 @@
         <w:rPr>
           <w:spacing w:val="1"/>
         </w:rPr>
-        <w:t> </w:t>
+        <w:t xml:space="preserve"> </w:t>
       </w:r>
       <w:r>
         <w:rPr/>
@@ -156,7 +158,7 @@
         <w:rPr>
           <w:spacing w:val="-3"/>
         </w:rPr>
-        <w:t> </w:t>
+        <w:t xml:space="preserve"> </w:t>
       </w:r>
       <w:r>
         <w:rPr/>
@@ -166,11 +168,11 @@
         <w:rPr>
           <w:spacing w:val="1"/>
         </w:rPr>
-        <w:t> </w:t>
-      </w:r>
-      <w:r>
-        <w:rPr/>
-        <w:t>i </w:t>
+        <w:t xml:space="preserve"> </w:t>
+      </w:r>
+      <w:r>
+        <w:rPr/>
+        <w:t xml:space="preserve">i </w:t>
       </w:r>
       <w:r>
         <w:rPr>
@@ -181,55 +183,73 @@
     </w:p>
     <w:p>
       <w:pPr>
-        <w:pStyle w:val="BodyText"/>
-        <w:rPr>
-          <w:rFonts w:ascii="Helvetica"/>
+        <w:pStyle w:val="TextBody"/>
+        <w:rPr>
+          <w:rFonts w:ascii="Helvetica" w:hAnsi="Helvetica"/>
           <w:sz w:val="20"/>
         </w:rPr>
       </w:pPr>
-    </w:p>
-    <w:p>
-      <w:pPr>
-        <w:pStyle w:val="BodyText"/>
-        <w:spacing w:before="14"/>
-        <w:rPr>
-          <w:rFonts w:ascii="Helvetica"/>
+      <w:r>
+        <w:rPr>
+          <w:rFonts w:ascii="Helvetica" w:hAnsi="Helvetica"/>
           <w:sz w:val="20"/>
         </w:rPr>
-      </w:pPr>
-    </w:p>
-    <w:p>
-      <w:pPr>
-        <w:pStyle w:val="BodyText"/>
-        <w:spacing w:after="0"/>
-        <w:rPr>
-          <w:rFonts w:ascii="Helvetica"/>
+      </w:r>
+    </w:p>
+    <w:p>
+      <w:pPr>
+        <w:pStyle w:val="TextBody"/>
+        <w:spacing w:before="14" w:after="0"/>
+        <w:rPr>
+          <w:rFonts w:ascii="Helvetica" w:hAnsi="Helvetica"/>
           <w:sz w:val="20"/>
         </w:rPr>
+      </w:pPr>
+      <w:r>
+        <w:rPr>
+          <w:rFonts w:ascii="Helvetica" w:hAnsi="Helvetica"/>
+          <w:sz w:val="20"/>
+        </w:rPr>
+      </w:r>
+    </w:p>
+    <w:p>
+      <w:pPr>
         <w:sectPr>
-          <w:type w:val="continuous"/>
-          <w:pgSz w:w="11910" w:h="16840"/>
-          <w:pgMar w:top="1320" w:bottom="280" w:left="1275" w:right="566"/>
+          <w:type w:val="nextPage"/>
+          <w:pgSz w:w="11906" w:h="16838"/>
+          <w:pgMar w:left="1275" w:right="566" w:gutter="0" w:header="0" w:top="1320" w:footer="0" w:bottom="280"/>
+          <w:pgNumType w:fmt="decimal"/>
+          <w:formProt w:val="false"/>
+          <w:textDirection w:val="lrTb"/>
+          <w:docGrid w:type="default" w:linePitch="100" w:charSpace="0"/>
         </w:sectPr>
       </w:pPr>
     </w:p>
     <w:p>
       <w:pPr>
-        <w:pStyle w:val="BodyText"/>
-        <w:spacing w:before="37"/>
-        <w:rPr>
-          <w:rFonts w:ascii="Helvetica"/>
-          <w:sz w:val="16"/>
-        </w:rPr>
-      </w:pPr>
-    </w:p>
-    <w:p>
-      <w:pPr>
-        <w:spacing w:before="0"/>
-        <w:ind w:left="141" w:right="0" w:firstLine="0"/>
+        <w:pStyle w:val="TextBody"/>
+        <w:spacing w:before="37" w:after="0"/>
+        <w:rPr>
+          <w:rFonts w:ascii="Helvetica" w:hAnsi="Helvetica"/>
+          <w:sz w:val="16"/>
+        </w:rPr>
+      </w:pPr>
+      <w:r>
+        <w:rPr>
+          <w:rFonts w:ascii="Helvetica" w:hAnsi="Helvetica"/>
+          <w:sz w:val="16"/>
+        </w:rPr>
+      </w:r>
+    </w:p>
+    <w:p>
+      <w:pPr>
+        <w:pStyle w:val="Normal"/>
+        <w:spacing w:before="0" w:after="0"/>
+        <w:ind w:left="141" w:right="0" w:hanging="0"/>
         <w:jc w:val="left"/>
         <w:rPr>
           <w:b/>
+          <w:b/>
           <w:sz w:val="16"/>
         </w:rPr>
       </w:pPr>
@@ -248,7 +268,7 @@
           <w:sz w:val="16"/>
           <w:u w:val="single"/>
         </w:rPr>
-        <w:t> </w:t>
+        <w:t xml:space="preserve"> </w:t>
       </w:r>
       <w:r>
         <w:rPr>
@@ -265,7 +285,7 @@
           <w:sz w:val="16"/>
           <w:u w:val="single"/>
         </w:rPr>
-        <w:t> </w:t>
+        <w:t xml:space="preserve"> </w:t>
       </w:r>
       <w:r>
         <w:rPr>
@@ -282,7 +302,7 @@
           <w:sz w:val="16"/>
           <w:u w:val="single"/>
         </w:rPr>
-        <w:t> </w:t>
+        <w:t xml:space="preserve"> </w:t>
       </w:r>
       <w:r>
         <w:rPr>
@@ -299,7 +319,7 @@
           <w:sz w:val="16"/>
           <w:u w:val="single"/>
         </w:rPr>
-        <w:t> </w:t>
+        <w:t xml:space="preserve"> </w:t>
       </w:r>
       <w:r>
         <w:rPr>
@@ -316,7 +336,7 @@
           <w:sz w:val="16"/>
           <w:u w:val="single"/>
         </w:rPr>
-        <w:t> </w:t>
+        <w:t xml:space="preserve"> </w:t>
       </w:r>
       <w:r>
         <w:rPr>
@@ -330,18 +350,26 @@
     </w:p>
     <w:p>
       <w:pPr>
-        <w:pStyle w:val="BodyText"/>
-        <w:spacing w:before="75"/>
-        <w:rPr>
-          <w:b/>
-          <w:sz w:val="16"/>
-        </w:rPr>
-      </w:pPr>
-    </w:p>
-    <w:p>
-      <w:pPr>
-        <w:pStyle w:val="BodyText"/>
-        <w:ind w:left="141"/>
+        <w:pStyle w:val="TextBody"/>
+        <w:spacing w:before="75" w:after="0"/>
+        <w:rPr>
+          <w:b/>
+          <w:b/>
+          <w:sz w:val="16"/>
+        </w:rPr>
+      </w:pPr>
+      <w:r>
+        <w:rPr>
+          <w:b/>
+          <w:sz w:val="16"/>
+        </w:rPr>
+      </w:r>
+    </w:p>
+    <w:p>
+      <w:pPr>
+        <w:pStyle w:val="TextBody"/>
+        <w:ind w:left="141" w:right="0" w:hanging="0"/>
+        <w:rPr/>
       </w:pPr>
       <w:r>
         <w:rPr/>
@@ -351,7 +379,7 @@
         <w:rPr>
           <w:spacing w:val="-7"/>
         </w:rPr>
-        <w:t> </w:t>
+        <w:t xml:space="preserve"> </w:t>
       </w:r>
       <w:r>
         <w:rPr/>
@@ -361,7 +389,7 @@
         <w:rPr>
           <w:spacing w:val="-6"/>
         </w:rPr>
-        <w:t> </w:t>
+        <w:t xml:space="preserve"> </w:t>
       </w:r>
       <w:r>
         <w:rPr>
@@ -372,15 +400,15 @@
     </w:p>
     <w:p>
       <w:pPr>
-        <w:spacing w:before="93"/>
-        <w:ind w:left="141" w:right="0" w:firstLine="0"/>
+        <w:pStyle w:val="Normal"/>
+        <w:spacing w:before="93" w:after="0"/>
+        <w:ind w:left="141" w:right="0" w:hanging="0"/>
         <w:jc w:val="left"/>
         <w:rPr>
           <w:sz w:val="20"/>
         </w:rPr>
       </w:pPr>
       <w:r>
-        <w:rPr/>
         <w:br w:type="column"/>
       </w:r>
       <w:r>
@@ -394,7 +422,7 @@
           <w:spacing w:val="-10"/>
           <w:sz w:val="20"/>
         </w:rPr>
-        <w:t> </w:t>
+        <w:t xml:space="preserve"> </w:t>
       </w:r>
       <w:r>
         <w:rPr>
@@ -407,7 +435,7 @@
           <w:spacing w:val="-9"/>
           <w:sz w:val="20"/>
         </w:rPr>
-        <w:t> </w:t>
+        <w:t xml:space="preserve"> </w:t>
       </w:r>
       <w:r>
         <w:rPr>
@@ -419,50 +447,43 @@
     </w:p>
     <w:p>
       <w:pPr>
-        <w:spacing w:before="183"/>
-        <w:ind w:left="141" w:right="0" w:firstLine="0"/>
+        <w:pStyle w:val="Normal"/>
+        <w:spacing w:before="183" w:after="0"/>
+        <w:ind w:left="141" w:right="0" w:hanging="0"/>
         <w:jc w:val="left"/>
         <w:rPr>
           <w:sz w:val="20"/>
         </w:rPr>
       </w:pPr>
       <w:r>
-        <w:rPr>
-          <w:sz w:val="20"/>
-        </w:rPr>
         <mc:AlternateContent>
           <mc:Choice Requires="wps">
             <w:drawing>
-              <wp:anchor distT="0" distB="0" distL="0" distR="0" allowOverlap="1" layoutInCell="1" locked="0" behindDoc="0" simplePos="0" relativeHeight="15728640">
+              <wp:anchor behindDoc="0" distT="0" distB="0" distL="0" distR="0" simplePos="0" locked="0" layoutInCell="0" allowOverlap="1" relativeHeight="3">
                 <wp:simplePos x="0" y="0"/>
                 <wp:positionH relativeFrom="page">
-                  <wp:posOffset>5627497</wp:posOffset>
+                  <wp:posOffset>5627370</wp:posOffset>
                 </wp:positionH>
                 <wp:positionV relativeFrom="paragraph">
-                  <wp:posOffset>698</wp:posOffset>
+                  <wp:posOffset>635</wp:posOffset>
                 </wp:positionV>
                 <wp:extent cx="6350" cy="2876550"/>
                 <wp:effectExtent l="0" t="0" r="0" b="0"/>
                 <wp:wrapNone/>
                 <wp:docPr id="1" name="Graphic 1"/>
-                <wp:cNvGraphicFramePr>
-                  <a:graphicFrameLocks/>
-                </wp:cNvGraphicFramePr>
-                <a:graphic>
+                <a:graphic xmlns:a="http://schemas.openxmlformats.org/drawingml/2006/main">
                   <a:graphicData uri="http://schemas.microsoft.com/office/word/2010/wordprocessingShape">
                     <wps:wsp>
-                      <wps:cNvPr id="1" name="Graphic 1"/>
                       <wps:cNvSpPr/>
                       <wps:spPr>
                         <a:xfrm>
                           <a:off x="0" y="0"/>
-                          <a:ext cx="6350" cy="2876550"/>
+                          <a:ext cx="6480" cy="2876400"/>
                         </a:xfrm>
                         <a:custGeom>
                           <a:avLst/>
                           <a:gdLst/>
                           <a:ahLst/>
-                          <a:cxnLst/>
                           <a:rect l="l" t="t" r="r" b="b"/>
                           <a:pathLst>
                             <a:path w="6350" h="2876550">
@@ -524,13 +545,17 @@
                         <a:solidFill>
                           <a:srgbClr val="000000"/>
                         </a:solidFill>
+                        <a:ln w="0">
+                          <a:noFill/>
+                        </a:ln>
                       </wps:spPr>
-                      <wps:bodyPr wrap="square" lIns="0" tIns="0" rIns="0" bIns="0" rtlCol="0">
-                        <a:prstTxWarp prst="textNoShape">
-                          <a:avLst/>
-                        </a:prstTxWarp>
-                        <a:noAutofit/>
-                      </wps:bodyPr>
+                      <wps:style>
+                        <a:lnRef idx="0"/>
+                        <a:fillRef idx="0"/>
+                        <a:effectRef idx="0"/>
+                        <a:fontRef idx="minor"/>
+                      </wps:style>
+                      <wps:bodyPr/>
                     </wps:wsp>
                   </a:graphicData>
                 </a:graphic>
@@ -538,13 +563,7 @@
             </w:drawing>
           </mc:Choice>
           <mc:Fallback>
-            <w:pict>
-              <v:shape style="position:absolute;margin-left:443.110016pt;margin-top:.054966pt;width:.5pt;height:226.5pt;mso-position-horizontal-relative:page;mso-position-vertical-relative:paragraph;z-index:15728640" id="docshape1" coordorigin="8862,1" coordsize="10,4530" path="m8872,2989l8862,2989,8862,3174,8862,3359,8862,3542,8862,3726,8862,3957,8862,4163,8862,4348,8862,4530,8872,4530,8872,4348,8872,4163,8872,3957,8872,3726,8872,3542,8872,3359,8872,3174,8872,2989xm8872,1l8862,1,8862,183,8862,414,8862,599,8862,783,8862,966,8862,1151,8862,1335,8862,1518,8862,1703,8862,1887,8862,2070,8862,2255,8862,2437,8862,2622,8862,2807,8862,2989,8872,2989,8872,2807,8872,2622,8872,2437,8872,2255,8872,2070,8872,1887,8872,1703,8872,1518,8872,1335,8872,1151,8872,966,8872,783,8872,599,8872,414,8872,183,8872,1xe" filled="true" fillcolor="#000000" stroked="false">
-                <v:path arrowok="t"/>
-                <v:fill type="solid"/>
-                <w10:wrap type="none"/>
-              </v:shape>
-            </w:pict>
+            <w:pict/>
           </mc:Fallback>
         </mc:AlternateContent>
       </w:r>
@@ -559,7 +578,7 @@
           <w:spacing w:val="-10"/>
           <w:sz w:val="20"/>
         </w:rPr>
-        <w:t> </w:t>
+        <w:t xml:space="preserve"> </w:t>
       </w:r>
       <w:r>
         <w:rPr>
@@ -571,8 +590,9 @@
     </w:p>
     <w:p>
       <w:pPr>
-        <w:spacing w:before="2"/>
-        <w:ind w:left="141" w:right="0" w:firstLine="0"/>
+        <w:pStyle w:val="Normal"/>
+        <w:spacing w:before="2" w:after="0"/>
+        <w:ind w:left="141" w:right="0" w:hanging="0"/>
         <w:jc w:val="left"/>
         <w:rPr>
           <w:sz w:val="16"/>
@@ -588,26 +608,25 @@
     </w:p>
     <w:p>
       <w:pPr>
-        <w:spacing w:after="0"/>
-        <w:jc w:val="left"/>
-        <w:rPr>
-          <w:sz w:val="16"/>
-        </w:rPr>
         <w:sectPr>
           <w:type w:val="continuous"/>
-          <w:pgSz w:w="11910" w:h="16840"/>
-          <w:pgMar w:top="1320" w:bottom="280" w:left="1275" w:right="566"/>
-          <w:cols w:num="2" w:equalWidth="0">
-            <w:col w:w="5036" w:space="2468"/>
-            <w:col w:w="2565"/>
+          <w:pgSz w:w="11906" w:h="16838"/>
+          <w:pgMar w:left="1275" w:right="566" w:gutter="0" w:header="0" w:top="1320" w:footer="0" w:bottom="280"/>
+          <w:cols w:num="2" w:equalWidth="false" w:sep="false">
+            <w:col w:w="5033" w:space="2468"/>
+            <w:col w:w="2563"/>
           </w:cols>
+          <w:formProt w:val="false"/>
+          <w:textDirection w:val="lrTb"/>
+          <w:docGrid w:type="default" w:linePitch="100" w:charSpace="0"/>
         </w:sectPr>
       </w:pPr>
     </w:p>
     <w:p>
       <w:pPr>
-        <w:spacing w:before="180"/>
-        <w:ind w:left="7645" w:right="0" w:firstLine="0"/>
+        <w:pStyle w:val="Normal"/>
+        <w:spacing w:before="180" w:after="0"/>
+        <w:ind w:left="7645" w:right="0" w:hanging="0"/>
         <w:jc w:val="left"/>
         <w:rPr>
           <w:sz w:val="16"/>
@@ -624,7 +643,7 @@
           <w:spacing w:val="-10"/>
           <w:sz w:val="16"/>
         </w:rPr>
-        <w:t> </w:t>
+        <w:t xml:space="preserve"> </w:t>
       </w:r>
       <w:r>
         <w:rPr>
@@ -636,8 +655,9 @@
     </w:p>
     <w:p>
       <w:pPr>
-        <w:spacing w:before="1"/>
-        <w:ind w:left="7645" w:right="0" w:firstLine="0"/>
+        <w:pStyle w:val="Normal"/>
+        <w:spacing w:before="1" w:after="0"/>
+        <w:ind w:left="7645" w:right="0" w:hanging="0"/>
         <w:jc w:val="left"/>
         <w:rPr>
           <w:sz w:val="16"/>
@@ -654,7 +674,7 @@
           <w:spacing w:val="-4"/>
           <w:sz w:val="16"/>
         </w:rPr>
-        <w:t> </w:t>
+        <w:t xml:space="preserve"> </w:t>
       </w:r>
       <w:r>
         <w:rPr>
@@ -666,29 +686,32 @@
     </w:p>
     <w:p>
       <w:pPr>
-        <w:spacing w:after="0"/>
-        <w:jc w:val="left"/>
-        <w:rPr>
-          <w:sz w:val="16"/>
-        </w:rPr>
         <w:sectPr>
           <w:type w:val="continuous"/>
-          <w:pgSz w:w="11910" w:h="16840"/>
-          <w:pgMar w:top="1320" w:bottom="280" w:left="1275" w:right="566"/>
+          <w:pgSz w:w="11906" w:h="16838"/>
+          <w:pgMar w:left="1275" w:right="566" w:gutter="0" w:header="0" w:top="1320" w:footer="0" w:bottom="280"/>
+          <w:formProt w:val="false"/>
+          <w:textDirection w:val="lrTb"/>
+          <w:docGrid w:type="default" w:linePitch="100" w:charSpace="0"/>
         </w:sectPr>
       </w:pPr>
     </w:p>
     <w:p>
       <w:pPr>
-        <w:pStyle w:val="BodyText"/>
-        <w:spacing w:before="241"/>
-      </w:pPr>
+        <w:pStyle w:val="TextBody"/>
+        <w:spacing w:before="241" w:after="0"/>
+        <w:rPr/>
+      </w:pPr>
+      <w:r>
+        <w:rPr/>
+      </w:r>
     </w:p>
     <w:p>
       <w:pPr>
         <w:pStyle w:val="Heading1"/>
-        <w:spacing w:before="0"/>
-        <w:ind w:left="141"/>
+        <w:spacing w:before="0" w:after="0"/>
+        <w:ind w:left="141" w:right="0" w:hanging="0"/>
+        <w:rPr/>
       </w:pPr>
       <w:r>
         <w:rPr>
@@ -699,9 +722,10 @@
     </w:p>
     <w:p>
       <w:pPr>
-        <w:pStyle w:val="BodyText"/>
-        <w:spacing w:line="247" w:lineRule="auto" w:before="7"/>
-        <w:ind w:left="141" w:right="56"/>
+        <w:pStyle w:val="TextBody"/>
+        <w:spacing w:lineRule="auto" w:line="247" w:before="7" w:after="0"/>
+        <w:ind w:left="141" w:right="56" w:hanging="0"/>
+        <w:rPr/>
       </w:pPr>
       <w:r>
         <w:rPr>
@@ -717,7 +741,7 @@
         <w:rPr>
           <w:spacing w:val="40"/>
         </w:rPr>
-        <w:t> </w:t>
+        <w:t xml:space="preserve"> </w:t>
       </w:r>
       <w:r>
         <w:rPr/>
@@ -727,7 +751,7 @@
         <w:rPr>
           <w:spacing w:val="40"/>
         </w:rPr>
-        <w:t> </w:t>
+        <w:t xml:space="preserve"> </w:t>
       </w:r>
       <w:r>
         <w:rPr/>
@@ -737,7 +761,7 @@
         <w:rPr>
           <w:spacing w:val="-6"/>
         </w:rPr>
-        <w:t> </w:t>
+        <w:t xml:space="preserve"> </w:t>
       </w:r>
       <w:r>
         <w:rPr/>
@@ -747,7 +771,7 @@
         <w:rPr>
           <w:spacing w:val="-7"/>
         </w:rPr>
-        <w:t> </w:t>
+        <w:t xml:space="preserve"> </w:t>
       </w:r>
       <w:r>
         <w:rPr/>
@@ -757,7 +781,7 @@
         <w:rPr>
           <w:spacing w:val="-6"/>
         </w:rPr>
-        <w:t> </w:t>
+        <w:t xml:space="preserve"> </w:t>
       </w:r>
       <w:r>
         <w:rPr/>
@@ -767,7 +791,7 @@
         <w:rPr>
           <w:spacing w:val="-7"/>
         </w:rPr>
-        <w:t> </w:t>
+        <w:t xml:space="preserve"> </w:t>
       </w:r>
       <w:r>
         <w:rPr/>
@@ -776,15 +800,24 @@
     </w:p>
     <w:p>
       <w:pPr>
-        <w:pStyle w:val="BodyText"/>
-        <w:spacing w:before="249"/>
-      </w:pPr>
-    </w:p>
-    <w:p>
-      <w:pPr>
-        <w:pStyle w:val="BodyText"/>
-        <w:ind w:left="141"/>
-      </w:pPr>
+        <w:pStyle w:val="TextBody"/>
+        <w:spacing w:before="249" w:after="0"/>
+        <w:rPr/>
+      </w:pPr>
+      <w:r>
+        <w:rPr/>
+      </w:r>
+    </w:p>
+    <w:p>
+      <w:pPr>
+        <w:pStyle w:val="TextBody"/>
+        <w:ind w:left="141" w:right="0" w:hanging="0"/>
+        <w:rPr/>
+      </w:pPr>
+      <w:r>
+        <w:rPr/>
+        <w:t xml:space="preserve">  </w:t>
+      </w:r>
       <w:r>
         <w:rPr/>
         <w:t>Sehr</w:t>
@@ -793,7 +826,7 @@
         <w:rPr>
           <w:spacing w:val="-3"/>
         </w:rPr>
-        <w:t> </w:t>
+        <w:t xml:space="preserve"> </w:t>
       </w:r>
       <w:r>
         <w:rPr/>
@@ -803,7 +836,7 @@
         <w:rPr>
           <w:spacing w:val="-3"/>
         </w:rPr>
-        <w:t> </w:t>
+        <w:t xml:space="preserve"> </w:t>
       </w:r>
       <w:r>
         <w:rPr/>
@@ -813,7 +846,7 @@
         <w:rPr>
           <w:spacing w:val="-4"/>
         </w:rPr>
-        <w:t> </w:t>
+        <w:t xml:space="preserve"> </w:t>
       </w:r>
       <w:r>
         <w:rPr/>
@@ -823,7 +856,7 @@
         <w:rPr>
           <w:spacing w:val="-3"/>
         </w:rPr>
-        <w:t> </w:t>
+        <w:t xml:space="preserve"> </w:t>
       </w:r>
       <w:r>
         <w:rPr>
@@ -834,15 +867,15 @@
     </w:p>
     <w:p>
       <w:pPr>
-        <w:spacing w:before="183"/>
-        <w:ind w:left="141" w:right="0" w:firstLine="0"/>
+        <w:pStyle w:val="Normal"/>
+        <w:spacing w:before="183" w:after="0"/>
+        <w:ind w:left="141" w:right="0" w:hanging="0"/>
         <w:jc w:val="left"/>
         <w:rPr>
           <w:sz w:val="16"/>
         </w:rPr>
       </w:pPr>
       <w:r>
-        <w:rPr/>
         <w:br w:type="column"/>
       </w:r>
       <w:r>
@@ -856,7 +889,7 @@
           <w:spacing w:val="-9"/>
           <w:sz w:val="16"/>
         </w:rPr>
-        <w:t> </w:t>
+        <w:t xml:space="preserve"> </w:t>
       </w:r>
       <w:r>
         <w:rPr>
@@ -869,7 +902,7 @@
           <w:spacing w:val="-7"/>
           <w:sz w:val="16"/>
         </w:rPr>
-        <w:t> </w:t>
+        <w:t xml:space="preserve"> </w:t>
       </w:r>
       <w:r>
         <w:rPr>
@@ -887,8 +920,9 @@
     </w:p>
     <w:p>
       <w:pPr>
-        <w:spacing w:before="1"/>
-        <w:ind w:left="141" w:right="0" w:firstLine="0"/>
+        <w:pStyle w:val="Normal"/>
+        <w:spacing w:before="1" w:after="0"/>
+        <w:ind w:left="141" w:right="0" w:hanging="0"/>
         <w:jc w:val="left"/>
         <w:rPr>
           <w:sz w:val="16"/>
@@ -905,7 +939,7 @@
           <w:spacing w:val="-8"/>
           <w:sz w:val="16"/>
         </w:rPr>
-        <w:t> </w:t>
+        <w:t xml:space="preserve"> </w:t>
       </w:r>
       <w:r>
         <w:rPr>
@@ -918,7 +952,7 @@
           <w:spacing w:val="-7"/>
           <w:sz w:val="16"/>
         </w:rPr>
-        <w:t> </w:t>
+        <w:t xml:space="preserve"> </w:t>
       </w:r>
       <w:r>
         <w:rPr>
@@ -936,8 +970,9 @@
     </w:p>
     <w:p>
       <w:pPr>
-        <w:spacing w:before="1"/>
-        <w:ind w:left="141" w:right="0" w:firstLine="0"/>
+        <w:pStyle w:val="Normal"/>
+        <w:spacing w:before="1" w:after="0"/>
+        <w:ind w:left="141" w:right="0" w:hanging="0"/>
         <w:jc w:val="left"/>
         <w:rPr>
           <w:sz w:val="16"/>
@@ -954,9 +989,9 @@
           <w:spacing w:val="-7"/>
           <w:sz w:val="16"/>
         </w:rPr>
-        <w:t> </w:t>
-      </w:r>
-      <w:hyperlink r:id="rId5">
+        <w:t xml:space="preserve"> </w:t>
+      </w:r>
+      <w:hyperlink r:id="rId2">
         <w:r>
           <w:rPr>
             <w:sz w:val="16"/>
@@ -974,8 +1009,9 @@
     </w:p>
     <w:p>
       <w:pPr>
-        <w:spacing w:line="183" w:lineRule="exact" w:before="183"/>
-        <w:ind w:left="141" w:right="0" w:firstLine="0"/>
+        <w:pStyle w:val="Normal"/>
+        <w:spacing w:lineRule="exact" w:line="183" w:before="183" w:after="0"/>
+        <w:ind w:left="141" w:right="0" w:hanging="0"/>
         <w:jc w:val="left"/>
         <w:rPr>
           <w:sz w:val="16"/>
@@ -991,8 +1027,9 @@
     </w:p>
     <w:p>
       <w:pPr>
-        <w:spacing w:line="183" w:lineRule="exact" w:before="0"/>
-        <w:ind w:left="141" w:right="0" w:firstLine="0"/>
+        <w:pStyle w:val="Normal"/>
+        <w:spacing w:lineRule="exact" w:line="183" w:before="0" w:after="0"/>
+        <w:ind w:left="141" w:right="0" w:hanging="0"/>
         <w:jc w:val="left"/>
         <w:rPr>
           <w:sz w:val="16"/>
@@ -1009,7 +1046,7 @@
           <w:spacing w:val="-4"/>
           <w:sz w:val="16"/>
         </w:rPr>
-        <w:t> </w:t>
+        <w:t xml:space="preserve"> </w:t>
       </w:r>
       <w:r>
         <w:rPr>
@@ -1022,7 +1059,7 @@
           <w:spacing w:val="41"/>
           <w:sz w:val="16"/>
         </w:rPr>
-        <w:t> </w:t>
+        <w:t xml:space="preserve"> </w:t>
       </w:r>
       <w:r>
         <w:rPr>
@@ -1035,7 +1072,7 @@
           <w:spacing w:val="-2"/>
           <w:sz w:val="16"/>
         </w:rPr>
-        <w:t> </w:t>
+        <w:t xml:space="preserve"> </w:t>
       </w:r>
       <w:r>
         <w:rPr>
@@ -1048,7 +1085,7 @@
           <w:spacing w:val="-2"/>
           <w:sz w:val="16"/>
         </w:rPr>
-        <w:t> </w:t>
+        <w:t xml:space="preserve"> </w:t>
       </w:r>
       <w:r>
         <w:rPr>
@@ -1061,7 +1098,7 @@
           <w:spacing w:val="-2"/>
           <w:sz w:val="16"/>
         </w:rPr>
-        <w:t> </w:t>
+        <w:t xml:space="preserve"> </w:t>
       </w:r>
       <w:r>
         <w:rPr>
@@ -1073,8 +1110,9 @@
     </w:p>
     <w:p>
       <w:pPr>
-        <w:spacing w:before="1"/>
-        <w:ind w:left="899" w:right="0" w:firstLine="0"/>
+        <w:pStyle w:val="Normal"/>
+        <w:spacing w:before="1" w:after="0"/>
+        <w:ind w:left="899" w:right="0" w:hanging="0"/>
         <w:jc w:val="left"/>
         <w:rPr>
           <w:sz w:val="16"/>
@@ -1091,7 +1129,7 @@
           <w:spacing w:val="-6"/>
           <w:sz w:val="16"/>
         </w:rPr>
-        <w:t> </w:t>
+        <w:t xml:space="preserve"> </w:t>
       </w:r>
       <w:r>
         <w:rPr>
@@ -1104,7 +1142,7 @@
           <w:spacing w:val="-3"/>
           <w:sz w:val="16"/>
         </w:rPr>
-        <w:t> </w:t>
+        <w:t xml:space="preserve"> </w:t>
       </w:r>
       <w:r>
         <w:rPr>
@@ -1117,7 +1155,7 @@
           <w:spacing w:val="-3"/>
           <w:sz w:val="16"/>
         </w:rPr>
-        <w:t> </w:t>
+        <w:t xml:space="preserve"> </w:t>
       </w:r>
       <w:r>
         <w:rPr>
@@ -1129,11 +1167,13 @@
     </w:p>
     <w:p>
       <w:pPr>
-        <w:spacing w:before="183"/>
-        <w:ind w:left="141" w:right="0" w:firstLine="0"/>
+        <w:pStyle w:val="Normal"/>
+        <w:spacing w:before="183" w:after="0"/>
+        <w:ind w:left="141" w:right="0" w:hanging="0"/>
         <w:jc w:val="left"/>
         <w:rPr>
           <w:b/>
+          <w:b/>
           <w:sz w:val="16"/>
         </w:rPr>
       </w:pPr>
@@ -1148,8 +1188,9 @@
     </w:p>
     <w:p>
       <w:pPr>
-        <w:spacing w:before="0"/>
-        <w:ind w:left="141" w:right="0" w:firstLine="0"/>
+        <w:pStyle w:val="Normal"/>
+        <w:spacing w:before="0" w:after="0"/>
+        <w:ind w:left="141" w:right="0" w:hanging="0"/>
         <w:jc w:val="left"/>
         <w:rPr>
           <w:sz w:val="16"/>
@@ -1166,7 +1207,7 @@
           <w:spacing w:val="-9"/>
           <w:sz w:val="16"/>
         </w:rPr>
-        <w:t> </w:t>
+        <w:t xml:space="preserve"> </w:t>
       </w:r>
       <w:r>
         <w:rPr>
@@ -1178,8 +1219,9 @@
     </w:p>
     <w:p>
       <w:pPr>
-        <w:spacing w:before="0"/>
-        <w:ind w:left="141" w:right="0" w:firstLine="0"/>
+        <w:pStyle w:val="Normal"/>
+        <w:spacing w:before="0" w:after="0"/>
+        <w:ind w:left="141" w:right="0" w:hanging="0"/>
         <w:jc w:val="left"/>
         <w:rPr>
           <w:sz w:val="16"/>
@@ -1196,7 +1238,7 @@
           <w:spacing w:val="-5"/>
           <w:sz w:val="16"/>
         </w:rPr>
-        <w:t> </w:t>
+        <w:t xml:space="preserve"> </w:t>
       </w:r>
       <w:r>
         <w:rPr>
@@ -1209,7 +1251,7 @@
           <w:spacing w:val="-3"/>
           <w:sz w:val="16"/>
         </w:rPr>
-        <w:t> </w:t>
+        <w:t xml:space="preserve"> </w:t>
       </w:r>
       <w:r>
         <w:rPr>
@@ -1222,7 +1264,7 @@
           <w:spacing w:val="-3"/>
           <w:sz w:val="16"/>
         </w:rPr>
-        <w:t> </w:t>
+        <w:t xml:space="preserve"> </w:t>
       </w:r>
       <w:r>
         <w:rPr>
@@ -1234,8 +1276,9 @@
     </w:p>
     <w:p>
       <w:pPr>
-        <w:spacing w:before="0"/>
-        <w:ind w:left="141" w:right="0" w:firstLine="0"/>
+        <w:pStyle w:val="Normal"/>
+        <w:spacing w:before="0" w:after="0"/>
+        <w:ind w:left="141" w:right="0" w:hanging="0"/>
         <w:jc w:val="left"/>
         <w:rPr>
           <w:sz w:val="16"/>
@@ -1252,7 +1295,7 @@
           <w:spacing w:val="-5"/>
           <w:sz w:val="16"/>
         </w:rPr>
-        <w:t> </w:t>
+        <w:t xml:space="preserve"> </w:t>
       </w:r>
       <w:r>
         <w:rPr>
@@ -1265,7 +1308,7 @@
           <w:spacing w:val="-2"/>
           <w:sz w:val="16"/>
         </w:rPr>
-        <w:t> </w:t>
+        <w:t xml:space="preserve"> </w:t>
       </w:r>
       <w:r>
         <w:rPr>
@@ -1278,7 +1321,7 @@
           <w:spacing w:val="-1"/>
           <w:sz w:val="16"/>
         </w:rPr>
-        <w:t> </w:t>
+        <w:t xml:space="preserve"> </w:t>
       </w:r>
       <w:r>
         <w:rPr>
@@ -1290,19 +1333,26 @@
     </w:p>
     <w:p>
       <w:pPr>
-        <w:pStyle w:val="BodyText"/>
-        <w:spacing w:before="2"/>
-        <w:rPr>
-          <w:sz w:val="16"/>
-        </w:rPr>
-      </w:pPr>
-    </w:p>
-    <w:p>
-      <w:pPr>
-        <w:spacing w:line="237" w:lineRule="auto" w:before="0"/>
-        <w:ind w:left="141" w:right="811" w:firstLine="0"/>
+        <w:pStyle w:val="TextBody"/>
+        <w:spacing w:before="2" w:after="0"/>
+        <w:rPr>
+          <w:sz w:val="16"/>
+        </w:rPr>
+      </w:pPr>
+      <w:r>
+        <w:rPr>
+          <w:sz w:val="16"/>
+        </w:rPr>
+      </w:r>
+    </w:p>
+    <w:p>
+      <w:pPr>
+        <w:pStyle w:val="Normal"/>
+        <w:spacing w:lineRule="auto" w:line="235" w:before="0" w:after="0"/>
+        <w:ind w:left="141" w:right="811" w:hanging="0"/>
         <w:jc w:val="left"/>
         <w:rPr>
+          <w:b/>
           <w:b/>
           <w:sz w:val="18"/>
         </w:rPr>
@@ -1313,7 +1363,7 @@
           <w:spacing w:val="-2"/>
           <w:sz w:val="20"/>
         </w:rPr>
-        <w:t>Aktenzeichen: </w:t>
+        <w:t xml:space="preserve">Aktenzeichen: </w:t>
       </w:r>
       <w:r>
         <w:rPr>
@@ -1328,14 +1378,14 @@
           <w:spacing w:val="-13"/>
           <w:sz w:val="18"/>
         </w:rPr>
-        <w:t> </w:t>
+        <w:t xml:space="preserve"> </w:t>
       </w:r>
       <w:r>
         <w:rPr>
           <w:b/>
           <w:sz w:val="18"/>
         </w:rPr>
-        <w:t>des </w:t>
+        <w:t xml:space="preserve">des </w:t>
       </w:r>
       <w:r>
         <w:rPr>
@@ -1348,8 +1398,9 @@
     </w:p>
     <w:p>
       <w:pPr>
-        <w:spacing w:before="1"/>
-        <w:ind w:left="141" w:right="60" w:firstLine="0"/>
+        <w:pStyle w:val="Normal"/>
+        <w:spacing w:before="1" w:after="0"/>
+        <w:ind w:left="141" w:right="60" w:hanging="0"/>
         <w:jc w:val="left"/>
         <w:rPr>
           <w:sz w:val="16"/>
@@ -1366,7 +1417,7 @@
           <w:spacing w:val="-12"/>
           <w:sz w:val="16"/>
         </w:rPr>
-        <w:t> </w:t>
+        <w:t xml:space="preserve"> </w:t>
       </w:r>
       <w:r>
         <w:rPr>
@@ -1379,7 +1430,7 @@
           <w:spacing w:val="-10"/>
           <w:sz w:val="16"/>
         </w:rPr>
-        <w:t> </w:t>
+        <w:t xml:space="preserve"> </w:t>
       </w:r>
       <w:r>
         <w:rPr>
@@ -1390,27 +1441,26 @@
     </w:p>
     <w:p>
       <w:pPr>
-        <w:spacing w:after="0"/>
-        <w:jc w:val="left"/>
-        <w:rPr>
-          <w:sz w:val="16"/>
-        </w:rPr>
         <w:sectPr>
           <w:type w:val="continuous"/>
-          <w:pgSz w:w="11910" w:h="16840"/>
-          <w:pgMar w:top="1320" w:bottom="280" w:left="1275" w:right="566"/>
-          <w:cols w:num="2" w:equalWidth="0">
-            <w:col w:w="5343" w:space="2161"/>
-            <w:col w:w="2565"/>
+          <w:pgSz w:w="11906" w:h="16838"/>
+          <w:pgMar w:left="1275" w:right="566" w:gutter="0" w:header="0" w:top="1320" w:footer="0" w:bottom="280"/>
+          <w:cols w:num="2" w:equalWidth="false" w:sep="false">
+            <w:col w:w="5339" w:space="2162"/>
+            <w:col w:w="2563"/>
           </w:cols>
+          <w:formProt w:val="false"/>
+          <w:textDirection w:val="lrTb"/>
+          <w:docGrid w:type="default" w:linePitch="100" w:charSpace="0"/>
         </w:sectPr>
       </w:pPr>
     </w:p>
     <w:p>
       <w:pPr>
-        <w:pStyle w:val="BodyText"/>
-        <w:spacing w:before="236"/>
-        <w:ind w:left="115" w:right="1357"/>
+        <w:pStyle w:val="TextBody"/>
+        <w:spacing w:before="236" w:after="0"/>
+        <w:ind w:left="115" w:right="1357" w:hanging="0"/>
+        <w:rPr/>
       </w:pPr>
       <w:r>
         <w:rPr/>
@@ -1420,7 +1470,7 @@
         <w:rPr>
           <w:spacing w:val="-2"/>
         </w:rPr>
-        <w:t> </w:t>
+        <w:t xml:space="preserve"> </w:t>
       </w:r>
       <w:r>
         <w:rPr/>
@@ -1430,7 +1480,7 @@
         <w:rPr>
           <w:spacing w:val="-2"/>
         </w:rPr>
-        <w:t> </w:t>
+        <w:t xml:space="preserve"> </w:t>
       </w:r>
       <w:r>
         <w:rPr/>
@@ -1440,7 +1490,7 @@
         <w:rPr>
           <w:spacing w:val="-4"/>
         </w:rPr>
-        <w:t> </w:t>
+        <w:t xml:space="preserve"> </w:t>
       </w:r>
       <w:r>
         <w:rPr/>
@@ -1450,43 +1500,38 @@
         <w:rPr>
           <w:spacing w:val="-1"/>
         </w:rPr>
-        <w:t> </w:t>
-      </w:r>
-      <w:r>
-        <w:rPr/>
-        <w:t>"Adresse", wird von uns bei der Durchführung eines außergerichtlichen Eini-</w:t>
-      </w:r>
-    </w:p>
-    <w:p>
-      <w:pPr>
-        <w:pStyle w:val="BodyText"/>
-        <w:ind w:left="115" w:right="558"/>
-      </w:pPr>
-      <w:r>
-        <w:rPr/>
-        <w:t>gungsversuchs im Rahmen des Verbraucherinsolvenzverfahrens gemäß § 305, Abs. 1 Nr. 1 InsO vertreten. Eine entsprechende Vollmacht liegt bei.</w:t>
-      </w:r>
-    </w:p>
-    <w:p>
-      <w:pPr>
-        <w:pStyle w:val="BodyText"/>
-      </w:pPr>
-    </w:p>
-    <w:p>
-      <w:pPr>
-        <w:pStyle w:val="BodyText"/>
-        <w:ind w:left="115" w:right="871"/>
+        <w:t xml:space="preserve"> </w:t>
+      </w:r>
+      <w:r>
+        <w:rPr/>
+        <w:t>"Adresse", wird von uns bei der Durchführung eines außergerichtlichen Einigungsversuchs im Rahmen des Verbraucherinsolvenzverfahrens gemäß § 305, Abs. 1 Nr. 1 InsO vertreten. Eine entsprechende Vollmacht liegt bei.</w:t>
+      </w:r>
+    </w:p>
+    <w:p>
+      <w:pPr>
+        <w:pStyle w:val="TextBody"/>
+        <w:rPr/>
+      </w:pPr>
+      <w:r>
+        <w:rPr/>
+      </w:r>
+    </w:p>
+    <w:p>
+      <w:pPr>
+        <w:pStyle w:val="TextBody"/>
+        <w:ind w:left="115" w:right="871" w:hanging="0"/>
         <w:jc w:val="both"/>
-      </w:pPr>
-      <w:r>
-        <w:rPr/>
-        <w:t>"Name" strebt eine Schuldenbereinigung auf der Grundlage der </w:t>
-      </w:r>
-      <w:r>
-        <w:rPr>
-          <w:b/>
-        </w:rPr>
-        <w:t>Insolvenzordnung </w:t>
+        <w:rPr/>
+      </w:pPr>
+      <w:r>
+        <w:rPr/>
+        <w:t xml:space="preserve">"Name" strebt eine Schuldenbereinigung auf der Grundlage der </w:t>
+      </w:r>
+      <w:r>
+        <w:rPr>
+          <w:b/>
+        </w:rPr>
+        <w:t xml:space="preserve">Insolvenzordnung </w:t>
       </w:r>
       <w:r>
         <w:rPr/>
@@ -1496,7 +1541,7 @@
         <w:rPr>
           <w:spacing w:val="40"/>
         </w:rPr>
-        <w:t> </w:t>
+        <w:t xml:space="preserve"> </w:t>
       </w:r>
       <w:r>
         <w:rPr/>
@@ -1506,7 +1551,7 @@
         <w:rPr>
           <w:spacing w:val="40"/>
         </w:rPr>
-        <w:t> </w:t>
+        <w:t xml:space="preserve"> </w:t>
       </w:r>
       <w:r>
         <w:rPr/>
@@ -1516,7 +1561,7 @@
         <w:rPr>
           <w:spacing w:val="40"/>
         </w:rPr>
-        <w:t> </w:t>
+        <w:t xml:space="preserve"> </w:t>
       </w:r>
       <w:r>
         <w:rPr/>
@@ -1526,7 +1571,7 @@
         <w:rPr>
           <w:spacing w:val="40"/>
         </w:rPr>
-        <w:t> </w:t>
+        <w:t xml:space="preserve"> </w:t>
       </w:r>
       <w:r>
         <w:rPr/>
@@ -1536,7 +1581,7 @@
         <w:rPr>
           <w:spacing w:val="40"/>
         </w:rPr>
-        <w:t> </w:t>
+        <w:t xml:space="preserve"> </w:t>
       </w:r>
       <w:r>
         <w:rPr/>
@@ -1546,7 +1591,7 @@
         <w:rPr>
           <w:spacing w:val="40"/>
         </w:rPr>
-        <w:t> </w:t>
+        <w:t xml:space="preserve"> </w:t>
       </w:r>
       <w:r>
         <w:rPr/>
@@ -1556,7 +1601,7 @@
         <w:rPr>
           <w:spacing w:val="40"/>
         </w:rPr>
-        <w:t> </w:t>
+        <w:t xml:space="preserve"> </w:t>
       </w:r>
       <w:r>
         <w:rPr/>
@@ -1566,7 +1611,7 @@
         <w:rPr>
           <w:spacing w:val="40"/>
         </w:rPr>
-        <w:t> </w:t>
+        <w:t xml:space="preserve"> </w:t>
       </w:r>
       <w:r>
         <w:rPr/>
@@ -1575,16 +1620,21 @@
     </w:p>
     <w:p>
       <w:pPr>
-        <w:pStyle w:val="BodyText"/>
-        <w:spacing w:before="1"/>
-      </w:pPr>
-    </w:p>
-    <w:p>
-      <w:pPr>
-        <w:pStyle w:val="BodyText"/>
-        <w:spacing w:before="1"/>
-        <w:ind w:left="115" w:right="874"/>
+        <w:pStyle w:val="TextBody"/>
+        <w:spacing w:before="1" w:after="0"/>
+        <w:rPr/>
+      </w:pPr>
+      <w:r>
+        <w:rPr/>
+      </w:r>
+    </w:p>
+    <w:p>
+      <w:pPr>
+        <w:pStyle w:val="TextBody"/>
+        <w:spacing w:before="1" w:after="0"/>
+        <w:ind w:left="115" w:right="874" w:hanging="0"/>
         <w:jc w:val="both"/>
+        <w:rPr/>
       </w:pPr>
       <w:r>
         <w:rPr/>
@@ -1594,7 +1644,7 @@
         <w:rPr>
           <w:spacing w:val="-1"/>
         </w:rPr>
-        <w:t> </w:t>
+        <w:t xml:space="preserve"> </w:t>
       </w:r>
       <w:r>
         <w:rPr/>
@@ -1604,8 +1654,9 @@
     <w:p>
       <w:pPr>
         <w:pStyle w:val="Heading1"/>
-        <w:ind w:left="0" w:right="757"/>
+        <w:ind w:left="0" w:right="757" w:hanging="0"/>
         <w:jc w:val="center"/>
+        <w:rPr/>
       </w:pPr>
       <w:r>
         <w:rPr/>
@@ -1615,7 +1666,7 @@
         <w:rPr>
           <w:spacing w:val="-8"/>
         </w:rPr>
-        <w:t> </w:t>
+        <w:t xml:space="preserve"> </w:t>
       </w:r>
       <w:r>
         <w:rPr>
@@ -1626,16 +1677,23 @@
     </w:p>
     <w:p>
       <w:pPr>
-        <w:pStyle w:val="BodyText"/>
-        <w:rPr>
-          <w:b/>
-        </w:rPr>
-      </w:pPr>
-    </w:p>
-    <w:p>
-      <w:pPr>
-        <w:spacing w:before="0"/>
-        <w:ind w:left="115" w:right="871" w:firstLine="0"/>
+        <w:pStyle w:val="TextBody"/>
+        <w:rPr>
+          <w:b/>
+          <w:b/>
+        </w:rPr>
+      </w:pPr>
+      <w:r>
+        <w:rPr>
+          <w:b/>
+        </w:rPr>
+      </w:r>
+    </w:p>
+    <w:p>
+      <w:pPr>
+        <w:pStyle w:val="Normal"/>
+        <w:spacing w:before="0" w:after="0"/>
+        <w:ind w:left="115" w:right="871" w:hanging="0"/>
         <w:jc w:val="both"/>
         <w:rPr>
           <w:sz w:val="22"/>
@@ -1652,7 +1710,7 @@
           <w:spacing w:val="40"/>
           <w:sz w:val="22"/>
         </w:rPr>
-        <w:t> </w:t>
+        <w:t xml:space="preserve"> </w:t>
       </w:r>
       <w:r>
         <w:rPr>
@@ -1667,7 +1725,7 @@
           <w:spacing w:val="40"/>
           <w:sz w:val="22"/>
         </w:rPr>
-        <w:t> </w:t>
+        <w:t xml:space="preserve"> </w:t>
       </w:r>
       <w:r>
         <w:rPr>
@@ -1682,7 +1740,7 @@
           <w:spacing w:val="40"/>
           <w:sz w:val="22"/>
         </w:rPr>
-        <w:t> </w:t>
+        <w:t xml:space="preserve"> </w:t>
       </w:r>
       <w:r>
         <w:rPr>
@@ -1697,7 +1755,7 @@
           <w:spacing w:val="40"/>
           <w:sz w:val="22"/>
         </w:rPr>
-        <w:t> </w:t>
+        <w:t xml:space="preserve"> </w:t>
       </w:r>
       <w:r>
         <w:rPr>
@@ -1712,7 +1770,7 @@
           <w:spacing w:val="40"/>
           <w:sz w:val="22"/>
         </w:rPr>
-        <w:t> </w:t>
+        <w:t xml:space="preserve"> </w:t>
       </w:r>
       <w:r>
         <w:rPr>
@@ -1727,7 +1785,7 @@
           <w:spacing w:val="40"/>
           <w:sz w:val="22"/>
         </w:rPr>
-        <w:t> </w:t>
+        <w:t xml:space="preserve"> </w:t>
       </w:r>
       <w:r>
         <w:rPr>
@@ -1742,7 +1800,7 @@
           <w:spacing w:val="40"/>
           <w:sz w:val="22"/>
         </w:rPr>
-        <w:t> </w:t>
+        <w:t xml:space="preserve"> </w:t>
       </w:r>
       <w:r>
         <w:rPr>
@@ -1757,7 +1815,7 @@
           <w:spacing w:val="40"/>
           <w:sz w:val="22"/>
         </w:rPr>
-        <w:t> </w:t>
+        <w:t xml:space="preserve"> </w:t>
       </w:r>
       <w:r>
         <w:rPr>
@@ -1772,14 +1830,14 @@
           <w:spacing w:val="40"/>
           <w:sz w:val="22"/>
         </w:rPr>
-        <w:t> </w:t>
-      </w:r>
-      <w:r>
-        <w:rPr>
-          <w:b/>
-          <w:sz w:val="22"/>
-        </w:rPr>
-        <w:t>Verjährung wird vorsorglich erhoben. </w:t>
+        <w:t xml:space="preserve"> </w:t>
+      </w:r>
+      <w:r>
+        <w:rPr>
+          <w:b/>
+          <w:sz w:val="22"/>
+        </w:rPr>
+        <w:t xml:space="preserve">Verjährung wird vorsorglich erhoben. </w:t>
       </w:r>
       <w:r>
         <w:rPr>
@@ -1792,7 +1850,7 @@
           <w:spacing w:val="40"/>
           <w:sz w:val="22"/>
         </w:rPr>
-        <w:t> </w:t>
+        <w:t xml:space="preserve"> </w:t>
       </w:r>
       <w:r>
         <w:rPr>
@@ -1803,14 +1861,19 @@
     </w:p>
     <w:p>
       <w:pPr>
-        <w:pStyle w:val="BodyText"/>
-      </w:pPr>
-    </w:p>
-    <w:p>
-      <w:pPr>
-        <w:pStyle w:val="BodyText"/>
-        <w:ind w:left="115" w:right="870"/>
+        <w:pStyle w:val="TextBody"/>
+        <w:rPr/>
+      </w:pPr>
+      <w:r>
+        <w:rPr/>
+      </w:r>
+    </w:p>
+    <w:p>
+      <w:pPr>
+        <w:pStyle w:val="TextBody"/>
+        <w:ind w:left="115" w:right="870" w:hanging="0"/>
         <w:jc w:val="both"/>
+        <w:rPr/>
       </w:pPr>
       <w:r>
         <w:rPr/>
@@ -1820,7 +1883,7 @@
         <w:rPr>
           <w:spacing w:val="40"/>
         </w:rPr>
-        <w:t> </w:t>
+        <w:t xml:space="preserve"> </w:t>
       </w:r>
       <w:r>
         <w:rPr/>
@@ -1830,7 +1893,7 @@
         <w:rPr>
           <w:spacing w:val="40"/>
         </w:rPr>
-        <w:t> </w:t>
+        <w:t xml:space="preserve"> </w:t>
       </w:r>
       <w:r>
         <w:rPr/>
@@ -1840,7 +1903,7 @@
         <w:rPr>
           <w:spacing w:val="40"/>
         </w:rPr>
-        <w:t> </w:t>
+        <w:t xml:space="preserve"> </w:t>
       </w:r>
       <w:r>
         <w:rPr/>
@@ -1850,7 +1913,7 @@
         <w:rPr>
           <w:spacing w:val="40"/>
         </w:rPr>
-        <w:t> </w:t>
+        <w:t xml:space="preserve"> </w:t>
       </w:r>
       <w:r>
         <w:rPr/>
@@ -1860,7 +1923,7 @@
         <w:rPr>
           <w:spacing w:val="40"/>
         </w:rPr>
-        <w:t> </w:t>
+        <w:t xml:space="preserve"> </w:t>
       </w:r>
       <w:r>
         <w:rPr/>
@@ -1870,7 +1933,7 @@
         <w:rPr>
           <w:spacing w:val="40"/>
         </w:rPr>
-        <w:t> </w:t>
+        <w:t xml:space="preserve"> </w:t>
       </w:r>
       <w:r>
         <w:rPr/>
@@ -1880,7 +1943,7 @@
         <w:rPr>
           <w:spacing w:val="40"/>
         </w:rPr>
-        <w:t> </w:t>
+        <w:t xml:space="preserve"> </w:t>
       </w:r>
       <w:r>
         <w:rPr/>
@@ -1890,7 +1953,7 @@
         <w:rPr>
           <w:spacing w:val="40"/>
         </w:rPr>
-        <w:t> </w:t>
+        <w:t xml:space="preserve"> </w:t>
       </w:r>
       <w:r>
         <w:rPr/>
@@ -1900,7 +1963,7 @@
         <w:rPr>
           <w:spacing w:val="40"/>
         </w:rPr>
-        <w:t> </w:t>
+        <w:t xml:space="preserve"> </w:t>
       </w:r>
       <w:r>
         <w:rPr/>
@@ -1910,7 +1973,7 @@
         <w:rPr>
           <w:spacing w:val="40"/>
         </w:rPr>
-        <w:t> </w:t>
+        <w:t xml:space="preserve"> </w:t>
       </w:r>
       <w:r>
         <w:rPr/>
@@ -1920,7 +1983,7 @@
         <w:rPr>
           <w:spacing w:val="40"/>
         </w:rPr>
-        <w:t> </w:t>
+        <w:t xml:space="preserve"> </w:t>
       </w:r>
       <w:r>
         <w:rPr/>
@@ -1930,7 +1993,7 @@
         <w:rPr>
           <w:spacing w:val="40"/>
         </w:rPr>
-        <w:t> </w:t>
+        <w:t xml:space="preserve"> </w:t>
       </w:r>
       <w:r>
         <w:rPr/>
@@ -1939,14 +2002,19 @@
     </w:p>
     <w:p>
       <w:pPr>
-        <w:pStyle w:val="BodyText"/>
-      </w:pPr>
+        <w:pStyle w:val="TextBody"/>
+        <w:rPr/>
+      </w:pPr>
+      <w:r>
+        <w:rPr/>
+      </w:r>
     </w:p>
     <w:p>
       <w:pPr>
         <w:pStyle w:val="Heading1"/>
-        <w:spacing w:before="1"/>
-        <w:ind w:right="1357"/>
+        <w:spacing w:before="1" w:after="0"/>
+        <w:ind w:left="115" w:right="1357" w:hanging="0"/>
+        <w:rPr/>
       </w:pPr>
       <w:r>
         <w:rPr/>
@@ -1955,11 +2023,13 @@
     </w:p>
     <w:p>
       <w:pPr>
-        <w:spacing w:before="252"/>
-        <w:ind w:left="115" w:right="870" w:firstLine="0"/>
+        <w:pStyle w:val="Normal"/>
+        <w:spacing w:before="252" w:after="0"/>
+        <w:ind w:left="115" w:right="870" w:hanging="0"/>
         <w:jc w:val="both"/>
         <w:rPr>
           <w:b/>
+          <w:b/>
           <w:sz w:val="22"/>
         </w:rPr>
       </w:pPr>
@@ -1976,7 +2046,7 @@
           <w:spacing w:val="80"/>
           <w:sz w:val="22"/>
         </w:rPr>
-        <w:t> </w:t>
+        <w:t xml:space="preserve"> </w:t>
       </w:r>
       <w:r>
         <w:rPr>
@@ -1991,7 +2061,7 @@
           <w:spacing w:val="80"/>
           <w:sz w:val="22"/>
         </w:rPr>
-        <w:t> </w:t>
+        <w:t xml:space="preserve"> </w:t>
       </w:r>
       <w:r>
         <w:rPr>
@@ -2006,7 +2076,7 @@
           <w:spacing w:val="80"/>
           <w:sz w:val="22"/>
         </w:rPr>
-        <w:t> </w:t>
+        <w:t xml:space="preserve"> </w:t>
       </w:r>
       <w:r>
         <w:rPr>
@@ -2021,7 +2091,7 @@
           <w:spacing w:val="80"/>
           <w:sz w:val="22"/>
         </w:rPr>
-        <w:t> </w:t>
+        <w:t xml:space="preserve"> </w:t>
       </w:r>
       <w:r>
         <w:rPr>
@@ -2036,7 +2106,7 @@
           <w:spacing w:val="80"/>
           <w:sz w:val="22"/>
         </w:rPr>
-        <w:t> </w:t>
+        <w:t xml:space="preserve"> </w:t>
       </w:r>
       <w:r>
         <w:rPr>
@@ -2051,7 +2121,7 @@
           <w:spacing w:val="80"/>
           <w:sz w:val="22"/>
         </w:rPr>
-        <w:t> </w:t>
+        <w:t xml:space="preserve"> </w:t>
       </w:r>
       <w:r>
         <w:rPr>
@@ -2066,7 +2136,7 @@
           <w:spacing w:val="80"/>
           <w:sz w:val="22"/>
         </w:rPr>
-        <w:t> </w:t>
+        <w:t xml:space="preserve"> </w:t>
       </w:r>
       <w:r>
         <w:rPr>
@@ -2081,14 +2151,14 @@
           <w:spacing w:val="80"/>
           <w:sz w:val="22"/>
         </w:rPr>
-        <w:t> </w:t>
-      </w:r>
-      <w:r>
-        <w:rPr>
-          <w:b/>
-          <w:sz w:val="22"/>
-        </w:rPr>
-        <w:t>Sicherheiten (Art der Sicherung, Fotokopie der Urkunde, Datum, Höhe der gesicherten Forderung) </w:t>
+        <w:t xml:space="preserve"> </w:t>
+      </w:r>
+      <w:r>
+        <w:rPr>
+          <w:b/>
+          <w:sz w:val="22"/>
+        </w:rPr>
+        <w:t xml:space="preserve">Sicherheiten (Art der Sicherung, Fotokopie der Urkunde, Datum, Höhe der gesicherten Forderung) </w:t>
       </w:r>
       <w:r>
         <w:rPr>
@@ -2101,26 +2171,25 @@
     </w:p>
     <w:p>
       <w:pPr>
-        <w:spacing w:after="0"/>
-        <w:jc w:val="both"/>
-        <w:rPr>
-          <w:b/>
-          <w:sz w:val="22"/>
-        </w:rPr>
         <w:sectPr>
           <w:type w:val="continuous"/>
-          <w:pgSz w:w="11910" w:h="16840"/>
-          <w:pgMar w:top="1320" w:bottom="280" w:left="1275" w:right="566"/>
+          <w:pgSz w:w="11906" w:h="16838"/>
+          <w:pgMar w:left="1275" w:right="566" w:gutter="0" w:header="0" w:top="1320" w:footer="0" w:bottom="280"/>
+          <w:formProt w:val="false"/>
+          <w:textDirection w:val="lrTb"/>
+          <w:docGrid w:type="default" w:linePitch="100" w:charSpace="0"/>
         </w:sectPr>
       </w:pPr>
     </w:p>
     <w:p>
       <w:pPr>
-        <w:spacing w:before="72"/>
-        <w:ind w:left="141" w:right="0" w:firstLine="0"/>
+        <w:pStyle w:val="Normal"/>
+        <w:spacing w:before="72" w:after="0"/>
+        <w:ind w:left="141" w:right="0" w:hanging="0"/>
         <w:jc w:val="left"/>
         <w:rPr>
           <w:b/>
+          <w:b/>
           <w:sz w:val="22"/>
         </w:rPr>
       </w:pPr>
@@ -2135,7 +2204,7 @@
           <w:spacing w:val="-3"/>
           <w:sz w:val="22"/>
         </w:rPr>
-        <w:t> </w:t>
+        <w:t xml:space="preserve"> </w:t>
       </w:r>
       <w:r>
         <w:rPr>
@@ -2148,7 +2217,7 @@
           <w:spacing w:val="-3"/>
           <w:sz w:val="22"/>
         </w:rPr>
-        <w:t> </w:t>
+        <w:t xml:space="preserve"> </w:t>
       </w:r>
       <w:r>
         <w:rPr>
@@ -2161,7 +2230,7 @@
           <w:spacing w:val="1"/>
           <w:sz w:val="22"/>
         </w:rPr>
-        <w:t> </w:t>
+        <w:t xml:space="preserve"> </w:t>
       </w:r>
       <w:r>
         <w:rPr>
@@ -2174,7 +2243,7 @@
           <w:spacing w:val="-3"/>
           <w:sz w:val="22"/>
         </w:rPr>
-        <w:t> </w:t>
+        <w:t xml:space="preserve"> </w:t>
       </w:r>
       <w:r>
         <w:rPr>
@@ -2187,7 +2256,7 @@
           <w:spacing w:val="-1"/>
           <w:sz w:val="22"/>
         </w:rPr>
-        <w:t> </w:t>
+        <w:t xml:space="preserve"> </w:t>
       </w:r>
       <w:r>
         <w:rPr>
@@ -2202,7 +2271,7 @@
           <w:spacing w:val="-1"/>
           <w:sz w:val="22"/>
         </w:rPr>
-        <w:t> </w:t>
+        <w:t xml:space="preserve"> </w:t>
       </w:r>
       <w:r>
         <w:rPr>
@@ -2217,7 +2286,7 @@
           <w:spacing w:val="-1"/>
           <w:sz w:val="22"/>
         </w:rPr>
-        <w:t> </w:t>
+        <w:t xml:space="preserve"> </w:t>
       </w:r>
       <w:r>
         <w:rPr>
@@ -2232,7 +2301,7 @@
           <w:spacing w:val="-1"/>
           <w:sz w:val="22"/>
         </w:rPr>
-        <w:t> </w:t>
+        <w:t xml:space="preserve"> </w:t>
       </w:r>
       <w:r>
         <w:rPr>
@@ -2245,18 +2314,29 @@
     </w:p>
     <w:p>
       <w:pPr>
-        <w:pStyle w:val="BodyText"/>
-        <w:rPr>
-          <w:b/>
-        </w:rPr>
-      </w:pPr>
-    </w:p>
-    <w:p>
-      <w:pPr>
-        <w:pStyle w:val="BodyText"/>
-        <w:spacing w:before="1"/>
-        <w:ind w:left="264"/>
-      </w:pPr>
+        <w:pStyle w:val="TextBody"/>
+        <w:rPr>
+          <w:b/>
+          <w:b/>
+        </w:rPr>
+      </w:pPr>
+      <w:r>
+        <w:rPr>
+          <w:b/>
+        </w:rPr>
+      </w:r>
+    </w:p>
+    <w:p>
+      <w:pPr>
+        <w:pStyle w:val="TextBody"/>
+        <w:spacing w:before="1" w:after="0"/>
+        <w:ind w:left="0" w:right="0" w:hanging="0"/>
+        <w:rPr/>
+      </w:pPr>
+      <w:r>
+        <w:rPr/>
+        <w:t xml:space="preserve">   </w:t>
+      </w:r>
       <w:r>
         <w:rPr/>
         <w:t>sind</w:t>
@@ -2265,7 +2345,7 @@
         <w:rPr>
           <w:spacing w:val="-6"/>
         </w:rPr>
-        <w:t> </w:t>
+        <w:t xml:space="preserve"> </w:t>
       </w:r>
       <w:r>
         <w:rPr/>
@@ -2275,7 +2355,7 @@
         <w:rPr>
           <w:spacing w:val="-3"/>
         </w:rPr>
-        <w:t> </w:t>
+        <w:t xml:space="preserve"> </w:t>
       </w:r>
       <w:r>
         <w:rPr/>
@@ -2285,7 +2365,7 @@
         <w:rPr>
           <w:spacing w:val="-3"/>
         </w:rPr>
-        <w:t> </w:t>
+        <w:t xml:space="preserve"> </w:t>
       </w:r>
       <w:r>
         <w:rPr/>
@@ -2295,7 +2375,7 @@
         <w:rPr>
           <w:spacing w:val="-2"/>
         </w:rPr>
-        <w:t> </w:t>
+        <w:t xml:space="preserve"> </w:t>
       </w:r>
       <w:r>
         <w:rPr/>
@@ -2305,7 +2385,7 @@
         <w:rPr>
           <w:spacing w:val="-4"/>
         </w:rPr>
-        <w:t> </w:t>
+        <w:t xml:space="preserve"> </w:t>
       </w:r>
       <w:r>
         <w:rPr/>
@@ -2315,7 +2395,7 @@
         <w:rPr>
           <w:spacing w:val="-4"/>
         </w:rPr>
-        <w:t> </w:t>
+        <w:t xml:space="preserve"> </w:t>
       </w:r>
       <w:r>
         <w:rPr>
@@ -2326,8 +2406,8 @@
     </w:p>
     <w:p>
       <w:pPr>
-        <w:pStyle w:val="BodyText"/>
-        <w:spacing w:before="1"/>
+        <w:pStyle w:val="TextBody"/>
+        <w:spacing w:before="1" w:after="0"/>
         <w:rPr>
           <w:sz w:val="8"/>
         </w:rPr>
@@ -2337,38 +2417,40 @@
           <w:sz w:val="8"/>
         </w:rPr>
         <w:drawing>
-          <wp:anchor distT="0" distB="0" distL="0" distR="0" allowOverlap="1" layoutInCell="1" locked="0" behindDoc="1" simplePos="0" relativeHeight="487588352">
+          <wp:anchor behindDoc="1" distT="0" distB="0" distL="0" distR="0" simplePos="0" locked="0" layoutInCell="0" allowOverlap="1" relativeHeight="2">
             <wp:simplePos x="0" y="0"/>
             <wp:positionH relativeFrom="page">
-              <wp:posOffset>1036808</wp:posOffset>
+              <wp:posOffset>1036955</wp:posOffset>
             </wp:positionH>
             <wp:positionV relativeFrom="paragraph">
-              <wp:posOffset>74617</wp:posOffset>
+              <wp:posOffset>74295</wp:posOffset>
             </wp:positionV>
-            <wp:extent cx="1083321" cy="456819"/>
+            <wp:extent cx="1083310" cy="456565"/>
             <wp:effectExtent l="0" t="0" r="0" b="0"/>
             <wp:wrapTopAndBottom/>
-            <wp:docPr id="2" name="Image 2"/>
+            <wp:docPr id="2" name="Image 2" descr=""/>
             <wp:cNvGraphicFramePr>
-              <a:graphicFrameLocks/>
+              <a:graphicFrameLocks xmlns:a="http://schemas.openxmlformats.org/drawingml/2006/main" noChangeAspect="1"/>
             </wp:cNvGraphicFramePr>
-            <a:graphic>
+            <a:graphic xmlns:a="http://schemas.openxmlformats.org/drawingml/2006/main">
               <a:graphicData uri="http://schemas.openxmlformats.org/drawingml/2006/picture">
-                <pic:pic>
+                <pic:pic xmlns:pic="http://schemas.openxmlformats.org/drawingml/2006/picture">
                   <pic:nvPicPr>
-                    <pic:cNvPr id="2" name="Image 2"/>
-                    <pic:cNvPicPr/>
+                    <pic:cNvPr id="2" name="Image 2" descr=""/>
+                    <pic:cNvPicPr>
+                      <a:picLocks noChangeAspect="1" noChangeArrowheads="1"/>
+                    </pic:cNvPicPr>
                   </pic:nvPicPr>
                   <pic:blipFill>
-                    <a:blip r:embed="rId6" cstate="print"/>
+                    <a:blip r:embed="rId3"/>
                     <a:stretch>
                       <a:fillRect/>
                     </a:stretch>
                   </pic:blipFill>
-                  <pic:spPr>
+                  <pic:spPr bwMode="auto">
                     <a:xfrm>
                       <a:off x="0" y="0"/>
-                      <a:ext cx="1083321" cy="456819"/>
+                      <a:ext cx="1083310" cy="456565"/>
                     </a:xfrm>
                     <a:prstGeom prst="rect">
                       <a:avLst/>
@@ -2383,9 +2465,10 @@
     </w:p>
     <w:p>
       <w:pPr>
-        <w:pStyle w:val="BodyText"/>
-        <w:spacing w:before="95"/>
-        <w:ind w:left="141"/>
+        <w:pStyle w:val="TextBody"/>
+        <w:spacing w:before="95" w:after="0"/>
+        <w:ind w:left="141" w:right="0" w:hanging="0"/>
+        <w:rPr/>
       </w:pPr>
       <w:r>
         <w:rPr>
@@ -2395,74 +2478,106 @@
       </w:r>
     </w:p>
     <w:sectPr>
-      <w:pgSz w:w="11910" w:h="16840"/>
-      <w:pgMar w:top="1580" w:bottom="280" w:left="1275" w:right="566"/>
+      <w:type w:val="nextPage"/>
+      <w:pgSz w:w="11906" w:h="16838"/>
+      <w:pgMar w:left="1275" w:right="566" w:gutter="0" w:header="0" w:top="1580" w:footer="0" w:bottom="280"/>
+      <w:pgNumType w:fmt="decimal"/>
+      <w:formProt w:val="false"/>
+      <w:textDirection w:val="lrTb"/>
+      <w:docGrid w:type="default" w:linePitch="100" w:charSpace="4096"/>
     </w:sectPr>
   </w:body>
 </w:document>
 </file>
 
 <file path=word/styles.xml><?xml version="1.0" encoding="utf-8"?>
-<w:styles xmlns:r="http://schemas.openxmlformats.org/officeDocument/2006/relationships" xmlns:w="http://schemas.openxmlformats.org/wordprocessingml/2006/main">
+<w:styles xmlns:w="http://schemas.openxmlformats.org/wordprocessingml/2006/main" xmlns:w14="http://schemas.microsoft.com/office/word/2010/wordml" xmlns:mc="http://schemas.openxmlformats.org/markup-compatibility/2006" mc:Ignorable="w14">
   <w:docDefaults>
     <w:rPrDefault>
       <w:rPr>
-        <w:rFonts w:cstheme="minorBidi" w:hAnsiTheme="minorHAnsi" w:eastAsiaTheme="minorHAnsi" w:asciiTheme="minorHAnsi"/>
+        <w:rFonts w:ascii="Calibri" w:hAnsi="Calibri" w:eastAsia="Calibri" w:cs="" w:asciiTheme="minorHAnsi" w:cstheme="minorBidi" w:eastAsiaTheme="minorHAnsi" w:hAnsiTheme="minorHAnsi"/>
         <w:sz w:val="22"/>
         <w:szCs w:val="22"/>
-        <w:lang w:val="en-US" w:bidi="ar-SA" w:eastAsia="en-US"/>
+        <w:lang w:val="en-US" w:eastAsia="en-US" w:bidi="ar-SA"/>
       </w:rPr>
     </w:rPrDefault>
     <w:pPrDefault>
       <w:pPr>
-        <w:widowControl w:val="0"/>
-        <w:autoSpaceDE w:val="0"/>
-        <w:autoSpaceDN w:val="0"/>
-        <w:spacing w:lineRule="auto" w:line="240" w:before="0" w:after="0"/>
-        <w:ind w:left="0" w:right="0"/>
-        <w:jc w:val="left"/>
+        <w:suppressAutoHyphens w:val="true"/>
       </w:pPr>
     </w:pPrDefault>
   </w:docDefaults>
-  <w:style w:styleId="DefaultParagraphFont" w:default="1" w:type="character">
+  <w:style w:type="paragraph" w:styleId="Normal" w:default="1">
+    <w:name w:val="Normal"/>
+    <w:uiPriority w:val="1"/>
+    <w:qFormat/>
+    <w:pPr>
+      <w:widowControl w:val="false"/>
+      <w:suppressAutoHyphens w:val="true"/>
+      <w:bidi w:val="0"/>
+      <w:spacing w:lineRule="auto" w:line="240" w:before="0" w:after="0"/>
+      <w:ind w:left="0" w:right="0" w:hanging="0"/>
+      <w:jc w:val="left"/>
+    </w:pPr>
+    <w:rPr>
+      <w:rFonts w:ascii="Arial" w:hAnsi="Arial" w:eastAsia="Arial" w:cs="Arial"/>
+      <w:color w:val="auto"/>
+      <w:kern w:val="0"/>
+      <w:sz w:val="22"/>
+      <w:szCs w:val="22"/>
+      <w:lang w:val="de-DE" w:eastAsia="en-US" w:bidi="ar-SA"/>
+    </w:rPr>
+  </w:style>
+  <w:style w:type="paragraph" w:styleId="Heading1">
+    <w:name w:val="Heading 1"/>
+    <w:basedOn w:val="Normal"/>
+    <w:uiPriority w:val="1"/>
+    <w:qFormat/>
+    <w:pPr>
+      <w:spacing w:before="252" w:after="0"/>
+      <w:ind w:left="115" w:right="0" w:hanging="0"/>
+      <w:outlineLvl w:val="1"/>
+    </w:pPr>
+    <w:rPr>
+      <w:rFonts w:ascii="Arial" w:hAnsi="Arial" w:eastAsia="Arial" w:cs="Arial"/>
+      <w:b/>
+      <w:bCs/>
+      <w:sz w:val="22"/>
+      <w:szCs w:val="22"/>
+      <w:lang w:val="de-DE" w:eastAsia="en-US" w:bidi="ar-SA"/>
+    </w:rPr>
+  </w:style>
+  <w:style w:type="character" w:styleId="DefaultParagraphFont" w:default="1">
     <w:name w:val="Default Paragraph Font"/>
     <w:uiPriority w:val="1"/>
     <w:semiHidden/>
     <w:unhideWhenUsed/>
+    <w:qFormat/>
+    <w:rPr/>
   </w:style>
-  <w:style w:styleId="TableNormal" w:default="1" w:type="table">
-    <w:name w:val="Table Normal"/>
-    <w:uiPriority w:val="2"/>
-    <w:semiHidden/>
-    <w:unhideWhenUsed/>
-    <w:qFormat/>
-    <w:tblPr>
-      <w:tblInd w:w="0" w:type="dxa"/>
-      <w:tblCellMar>
-        <w:top w:w="0" w:type="dxa"/>
-        <w:left w:w="0" w:type="dxa"/>
-        <w:bottom w:w="0" w:type="dxa"/>
-        <w:right w:w="0" w:type="dxa"/>
-      </w:tblCellMar>
-    </w:tblPr>
-  </w:style>
-  <w:style w:styleId="NoList" w:default="1" w:type="numbering">
-    <w:name w:val="No List"/>
-    <w:uiPriority w:val="99"/>
-    <w:semiHidden/>
-    <w:unhideWhenUsed/>
-  </w:style>
-  <w:style w:default="1" w:styleId="Normal" w:type="paragraph">
-    <w:name w:val="Normal"/>
-    <w:uiPriority w:val="1"/>
-    <w:qFormat/>
-    <w:pPr/>
+  <w:style w:type="character" w:styleId="InternetLink">
+    <w:name w:val="Hyperlink"/>
     <w:rPr>
-      <w:rFonts w:ascii="Arial" w:hAnsi="Arial" w:eastAsia="Arial" w:cs="Arial"/>
-      <w:lang w:val="de-DE" w:eastAsia="en-US" w:bidi="ar-SA"/>
+      <w:color w:val="000080"/>
+      <w:u w:val="single"/>
     </w:rPr>
   </w:style>
-  <w:style w:styleId="BodyText" w:type="paragraph">
+  <w:style w:type="paragraph" w:styleId="Heading">
+    <w:name w:val="Heading"/>
+    <w:basedOn w:val="Normal"/>
+    <w:next w:val="TextBody"/>
+    <w:qFormat/>
+    <w:pPr>
+      <w:keepNext w:val="true"/>
+      <w:spacing w:before="240" w:after="120"/>
+    </w:pPr>
+    <w:rPr>
+      <w:rFonts w:ascii="Liberation Sans" w:hAnsi="Liberation Sans" w:eastAsia="Noto Sans CJK SC" w:cs="Lohit Devanagari"/>
+      <w:sz w:val="28"/>
+      <w:szCs w:val="28"/>
+    </w:rPr>
+  </w:style>
+  <w:style w:type="paragraph" w:styleId="TextBody">
     <w:name w:val="Body Text"/>
     <w:basedOn w:val="Normal"/>
     <w:uiPriority w:val="1"/>
@@ -2475,33 +2590,49 @@
       <w:lang w:val="de-DE" w:eastAsia="en-US" w:bidi="ar-SA"/>
     </w:rPr>
   </w:style>
-  <w:style w:styleId="Heading1" w:type="paragraph">
-    <w:name w:val="Heading 1"/>
+  <w:style w:type="paragraph" w:styleId="List">
+    <w:name w:val="List"/>
+    <w:basedOn w:val="TextBody"/>
+    <w:pPr/>
+    <w:rPr>
+      <w:rFonts w:cs="Lohit Devanagari"/>
+    </w:rPr>
+  </w:style>
+  <w:style w:type="paragraph" w:styleId="Caption">
+    <w:name w:val="Caption"/>
     <w:basedOn w:val="Normal"/>
-    <w:uiPriority w:val="1"/>
     <w:qFormat/>
     <w:pPr>
-      <w:spacing w:before="252"/>
-      <w:ind w:left="115"/>
-      <w:outlineLvl w:val="1"/>
+      <w:suppressLineNumbers/>
+      <w:spacing w:before="120" w:after="120"/>
     </w:pPr>
     <w:rPr>
-      <w:rFonts w:ascii="Arial" w:hAnsi="Arial" w:eastAsia="Arial" w:cs="Arial"/>
-      <w:b/>
-      <w:bCs/>
-      <w:sz w:val="22"/>
-      <w:szCs w:val="22"/>
-      <w:lang w:val="de-DE" w:eastAsia="en-US" w:bidi="ar-SA"/>
+      <w:rFonts w:cs="Lohit Devanagari"/>
+      <w:i/>
+      <w:iCs/>
+      <w:sz w:val="24"/>
+      <w:szCs w:val="24"/>
     </w:rPr>
   </w:style>
-  <w:style w:styleId="Title" w:type="paragraph">
+  <w:style w:type="paragraph" w:styleId="Index">
+    <w:name w:val="Index"/>
+    <w:basedOn w:val="Normal"/>
+    <w:qFormat/>
+    <w:pPr>
+      <w:suppressLineNumbers/>
+    </w:pPr>
+    <w:rPr>
+      <w:rFonts w:cs="Lohit Devanagari"/>
+    </w:rPr>
+  </w:style>
+  <w:style w:type="paragraph" w:styleId="Title">
     <w:name w:val="Title"/>
     <w:basedOn w:val="Normal"/>
     <w:uiPriority w:val="1"/>
     <w:qFormat/>
     <w:pPr>
-      <w:spacing w:before="61"/>
-      <w:ind w:left="141"/>
+      <w:spacing w:before="61" w:after="0"/>
+      <w:ind w:left="141" w:right="0" w:hanging="0"/>
     </w:pPr>
     <w:rPr>
       <w:rFonts w:ascii="Helvetica" w:hAnsi="Helvetica" w:eastAsia="Helvetica" w:cs="Helvetica"/>
@@ -2510,7 +2641,7 @@
       <w:lang w:val="de-DE" w:eastAsia="en-US" w:bidi="ar-SA"/>
     </w:rPr>
   </w:style>
-  <w:style w:styleId="ListParagraph" w:type="paragraph">
+  <w:style w:type="paragraph" w:styleId="ListParagraph">
     <w:name w:val="List Paragraph"/>
     <w:basedOn w:val="Normal"/>
     <w:uiPriority w:val="1"/>
@@ -2520,7 +2651,7 @@
       <w:lang w:val="de-DE" w:eastAsia="en-US" w:bidi="ar-SA"/>
     </w:rPr>
   </w:style>
-  <w:style w:styleId="TableParagraph" w:type="paragraph">
+  <w:style w:type="paragraph" w:styleId="TableParagraph">
     <w:name w:val="Table Paragraph"/>
     <w:basedOn w:val="Normal"/>
     <w:uiPriority w:val="1"/>
@@ -2529,6 +2660,28 @@
     <w:rPr>
       <w:lang w:val="de-DE" w:eastAsia="en-US" w:bidi="ar-SA"/>
     </w:rPr>
+  </w:style>
+  <w:style w:type="numbering" w:styleId="NoList" w:default="1">
+    <w:name w:val="No List"/>
+    <w:uiPriority w:val="99"/>
+    <w:semiHidden/>
+    <w:unhideWhenUsed/>
+    <w:qFormat/>
+  </w:style>
+  <w:style w:type="table" w:default="1" w:styleId="TableNormal">
+    <w:name w:val="Table Normal"/>
+    <w:uiPriority w:val="2"/>
+    <w:semiHidden/>
+    <w:unhideWhenUsed/>
+    <w:qFormat/>
+    <w:tblPr>
+      <w:tblCellMar>
+        <w:top w:w="0" w:type="dxa"/>
+        <w:left w:w="0" w:type="dxa"/>
+        <w:bottom w:w="0" w:type="dxa"/>
+        <w:right w:w="0" w:type="dxa"/>
+      </w:tblCellMar>
+    </w:tblPr>
   </w:style>
 </w:styles>
 </file>

</xml_diff>

<commit_message>
Update dependencies, firstRoundDocumentGenerator and template
- Update package.json and package-lock.json
- Update firstRoundDocumentGenerator service
- Update 1.Schreiben.docx template
</commit_message>
<xml_diff>
--- a/server/templates/1.Schreiben.docx
+++ b/server/templates/1.Schreiben.docx
@@ -325,15 +325,7 @@
         <w:ind w:left="141"/>
       </w:pPr>
       <w:r>
-        <w:t xml:space="preserve">„Adresse des </w:t>
-      </w:r>
-      <w:proofErr w:type="spellStart"/>
-      <w:r>
-        <w:t>Creditors</w:t>
-      </w:r>
-      <w:proofErr w:type="spellEnd"/>
-      <w:r>
-        <w:t>“</w:t>
+        <w:t>„Adresse D C“</w:t>
       </w:r>
     </w:p>
     <w:p>
@@ -364,21 +356,7 @@
         <w:rPr>
           <w:sz w:val="20"/>
         </w:rPr>
-        <w:t>"heutiges</w:t>
-      </w:r>
-      <w:r>
-        <w:rPr>
-          <w:spacing w:val="-9"/>
-          <w:sz w:val="20"/>
-        </w:rPr>
-        <w:t xml:space="preserve"> </w:t>
-      </w:r>
-      <w:r>
-        <w:rPr>
-          <w:spacing w:val="-2"/>
-          <w:sz w:val="20"/>
-        </w:rPr>
-        <w:t>Datum"</w:t>
+        <w:t>„heutiges D“</w:t>
       </w:r>
     </w:p>
     <w:p>
@@ -684,27 +662,7 @@
         <w:rPr>
           <w:b/>
         </w:rPr>
-        <w:t xml:space="preserve">„Aktenzeichen des </w:t>
-      </w:r>
-      <w:proofErr w:type="spellStart"/>
-      <w:r>
-        <w:rPr>
-          <w:b/>
-        </w:rPr>
-        <w:t>Creditors</w:t>
-      </w:r>
-      <w:proofErr w:type="spellEnd"/>
-      <w:r>
-        <w:rPr>
-          <w:b/>
-        </w:rPr>
-        <w:t>“</w:t>
-      </w:r>
-      <w:r>
-        <w:rPr>
-          <w:spacing w:val="40"/>
-        </w:rPr>
-        <w:t xml:space="preserve"> </w:t>
+        <w:t xml:space="preserve">„Aktenzeichen D C“ </w:t>
       </w:r>
       <w:r>
         <w:t>u.a.</w:t>
@@ -1355,10 +1313,7 @@
         <w:ind w:left="115" w:right="1357"/>
       </w:pPr>
       <w:r>
-        <w:t>„Name“</w:t>
-      </w:r>
-      <w:r>
-        <w:t>,</w:t>
+        <w:t>„Name“,</w:t>
       </w:r>
       <w:r>
         <w:rPr>
@@ -1385,10 +1340,7 @@
         <w:t xml:space="preserve"> </w:t>
       </w:r>
       <w:r>
-        <w:t>„Geburtstag“</w:t>
-      </w:r>
-      <w:r>
-        <w:t>, wohnhaft</w:t>
+        <w:t>„Geburtstag“, wohnhaft</w:t>
       </w:r>
       <w:r>
         <w:rPr>
@@ -1397,10 +1349,7 @@
         <w:t xml:space="preserve"> </w:t>
       </w:r>
       <w:r>
-        <w:t>„Adresse“</w:t>
-      </w:r>
-      <w:r>
-        <w:t>, wird von uns bei der Durchführung eines außergerichtlichen Einigungsversuchs im Rahmen des Verbraucherinsolvenzverfahrens gemäß § 305, Abs. 1 Nr. 1 InsO vertreten. Ordnungsgemäße Bevollmächtigung wird anwaltlich versichert.</w:t>
+        <w:t xml:space="preserve">„Adresse“, wird von uns bei der Durchführung eines außergerichtlichen Einigungsversuchs im Rahmen des Verbraucherinsolvenzverfahrens gemäß § 305, Abs. 1 Nr. 1 InsO vertreten. </w:t>
       </w:r>
     </w:p>
     <w:p>
@@ -1415,10 +1364,7 @@
         <w:jc w:val="both"/>
       </w:pPr>
       <w:r>
-        <w:t>„Name“</w:t>
-      </w:r>
-      <w:r>
-        <w:t xml:space="preserve"> strebt eine Schuldenbereinigung auf der Grundlage der </w:t>
+        <w:t xml:space="preserve">„Name“ strebt eine Schuldenbereinigung auf der Grundlage der </w:t>
       </w:r>
       <w:r>
         <w:rPr>
@@ -1829,15 +1775,7 @@
         <w:t xml:space="preserve"> </w:t>
       </w:r>
       <w:r>
-        <w:t>der Angelegenheit zu veranlassen. Erfahrungsgemäß dauert es einige Zeit, bis uns alle relevanten Da-</w:t>
-      </w:r>
-      <w:proofErr w:type="spellStart"/>
-      <w:r>
-        <w:t>ten</w:t>
-      </w:r>
-      <w:proofErr w:type="spellEnd"/>
-      <w:r>
-        <w:t xml:space="preserve"> vorliegen. Sobald dies der Fall ist, kommen wir unaufgefordert wieder auf Sie zu.</w:t>
+        <w:t>der Angelegenheit zu veranlassen. Erfahrungsgemäß dauert es einige Zeit, bis uns alle relevanten Daten vorliegen. Sobald dies der Fall ist, kommen wir unaufgefordert wieder auf Sie zu.</w:t>
       </w:r>
     </w:p>
     <w:p>
@@ -1997,7 +1935,7 @@
           <w:b/>
           <w:spacing w:val="-2"/>
         </w:rPr>
-        <w:t>gebe-ten.</w:t>
+        <w:t>gebeten.</w:t>
       </w:r>
     </w:p>
     <w:p>
@@ -2218,6 +2156,12 @@
           <w:spacing w:val="-2"/>
         </w:rPr>
         <w:t>Rechtsanwalt</w:t>
+      </w:r>
+      <w:r>
+        <w:rPr>
+          <w:spacing w:val="-2"/>
+        </w:rPr>
+        <w:t xml:space="preserve"> Thomas Scuric</w:t>
       </w:r>
     </w:p>
     <w:sectPr>

</xml_diff>